<commit_message>
removed unused hidden text
</commit_message>
<xml_diff>
--- a/app/documents/templates/prince_george_report_template.docx
+++ b/app/documents/templates/prince_george_report_template.docx
@@ -43,27 +43,6 @@
           <w:szCs w:val="24"/>
         </w:rPr>
       </w:pPr>
-      <w:r>
-        <w:rPr>
-          <w:rFonts w:cs="Times New Roman"/>
-          <w:szCs w:val="24"/>
-        </w:rPr>
-        <w:fldChar w:fldCharType="begin"/>
-      </w:r>
-      <w:r>
-        <w:rPr>
-          <w:rFonts w:cs="Times New Roman"/>
-          <w:szCs w:val="24"/>
-        </w:rPr>
-        <w:instrText xml:space="preserve"> SEQ CHAPTER \h \r 1</w:instrText>
-      </w:r>
-      <w:r>
-        <w:rPr>
-          <w:rFonts w:cs="Times New Roman"/>
-          <w:szCs w:val="24"/>
-        </w:rPr>
-        <w:fldChar w:fldCharType="end"/>
-      </w:r>
       <w:r>
         <w:rPr>
           <w:rFonts w:cs="Times New Roman"/>
@@ -3302,7 +3281,7 @@
                   <a:blip r:embed="rId1">
                     <a:extLst>
                       <a:ext uri="{28A0092B-C50C-407E-A947-70E740481C1C}">
-                        <a14:useLocalDpi xmlns="" xmlns:wpc="http://schemas.microsoft.com/office/word/2010/wordprocessingCanvas" xmlns:cx="http://schemas.microsoft.com/office/drawing/2014/chartex" xmlns:cx1="http://schemas.microsoft.com/office/drawing/2015/9/8/chartex" xmlns:cx2="http://schemas.microsoft.com/office/drawing/2015/10/21/chartex" xmlns:cx3="http://schemas.microsoft.com/office/drawing/2016/5/9/chartex" xmlns:cx4="http://schemas.microsoft.com/office/drawing/2016/5/10/chartex" xmlns:cx5="http://schemas.microsoft.com/office/drawing/2016/5/11/chartex" xmlns:cx6="http://schemas.microsoft.com/office/drawing/2016/5/12/chartex" xmlns:cx7="http://schemas.microsoft.com/office/drawing/2016/5/13/chartex" xmlns:cx8="http://schemas.microsoft.com/office/drawing/2016/5/14/chartex" xmlns:mc="http://schemas.openxmlformats.org/markup-compatibility/2006" xmlns:aink="http://schemas.microsoft.com/office/drawing/2016/ink" xmlns:am3d="http://schemas.microsoft.com/office/drawing/2017/model3d" xmlns:o="urn:schemas-microsoft-com:office:office" xmlns:v="urn:schemas-microsoft-com:vml" xmlns:wp14="http://schemas.microsoft.com/office/word/2010/wordprocessingDrawing" xmlns:w10="urn:schemas-microsoft-com:office:word" xmlns:w="http://schemas.openxmlformats.org/wordprocessingml/2006/main" xmlns:w14="http://schemas.microsoft.com/office/word/2010/wordml" xmlns:w15="http://schemas.microsoft.com/office/word/2012/wordml" xmlns:w16cex="http://schemas.microsoft.com/office/word/2018/wordml/cex" xmlns:w16cid="http://schemas.microsoft.com/office/word/2016/wordml/cid" xmlns:w16="http://schemas.microsoft.com/office/word/2018/wordml" xmlns:w16se="http://schemas.microsoft.com/office/word/2015/wordml/symex" xmlns:wpg="http://schemas.microsoft.com/office/word/2010/wordprocessingGroup" xmlns:wpi="http://schemas.microsoft.com/office/word/2010/wordprocessingInk" xmlns:wps="http://schemas.microsoft.com/office/word/2010/wordprocessingShape" xmlns:a14="http://schemas.microsoft.com/office/drawing/2010/main" val="0"/>
+                        <a14:useLocalDpi xmlns:a14="http://schemas.microsoft.com/office/drawing/2010/main" xmlns:wps="http://schemas.microsoft.com/office/word/2010/wordprocessingShape" xmlns:wpi="http://schemas.microsoft.com/office/word/2010/wordprocessingInk" xmlns:wpg="http://schemas.microsoft.com/office/word/2010/wordprocessingGroup" xmlns:w16se="http://schemas.microsoft.com/office/word/2015/wordml/symex" xmlns:w16="http://schemas.microsoft.com/office/word/2018/wordml" xmlns:w16cid="http://schemas.microsoft.com/office/word/2016/wordml/cid" xmlns:w16cex="http://schemas.microsoft.com/office/word/2018/wordml/cex" xmlns:w15="http://schemas.microsoft.com/office/word/2012/wordml" xmlns:w14="http://schemas.microsoft.com/office/word/2010/wordml" xmlns:w="http://schemas.openxmlformats.org/wordprocessingml/2006/main" xmlns:w10="urn:schemas-microsoft-com:office:word" xmlns:wp14="http://schemas.microsoft.com/office/word/2010/wordprocessingDrawing" xmlns:v="urn:schemas-microsoft-com:vml" xmlns:o="urn:schemas-microsoft-com:office:office" xmlns:am3d="http://schemas.microsoft.com/office/drawing/2017/model3d" xmlns:aink="http://schemas.microsoft.com/office/drawing/2016/ink" xmlns:mc="http://schemas.openxmlformats.org/markup-compatibility/2006" xmlns:cx8="http://schemas.microsoft.com/office/drawing/2016/5/14/chartex" xmlns:cx7="http://schemas.microsoft.com/office/drawing/2016/5/13/chartex" xmlns:cx6="http://schemas.microsoft.com/office/drawing/2016/5/12/chartex" xmlns:cx5="http://schemas.microsoft.com/office/drawing/2016/5/11/chartex" xmlns:cx4="http://schemas.microsoft.com/office/drawing/2016/5/10/chartex" xmlns:cx3="http://schemas.microsoft.com/office/drawing/2016/5/9/chartex" xmlns:cx2="http://schemas.microsoft.com/office/drawing/2015/10/21/chartex" xmlns:cx1="http://schemas.microsoft.com/office/drawing/2015/9/8/chartex" xmlns:cx="http://schemas.microsoft.com/office/drawing/2014/chartex" xmlns:wpc="http://schemas.microsoft.com/office/word/2010/wordprocessingCanvas" xmlns="" val="0"/>
                       </a:ext>
                     </a:extLst>
                   </a:blip>

</xml_diff>